<commit_message>
update hyperlinks in intro
</commit_message>
<xml_diff>
--- a/Magpie-intro.docx
+++ b/Magpie-intro.docx
@@ -145,7 +145,7 @@
                     <w:fldChar w:fldCharType="begin"/>
                   </w:r>
                   <w:r>
-                    <w:instrText> SEQ "Figure" \*Arabic </w:instrText>
+                    <w:instrText> SEQ ""Figure"" \*Arabic </w:instrText>
                   </w:r>
                   <w:r>
                     <w:fldChar w:fldCharType="separate"/>
@@ -235,13 +235,13 @@
         <w:fldChar w:fldCharType="begin"/>
       </w:r>
       <w:r>
-        <w:instrText> SEQ "Figure" \*Arabic </w:instrText>
+        <w:instrText> SEQ ""Figure"" \*Arabic </w:instrText>
       </w:r>
       <w:r>
         <w:fldChar w:fldCharType="separate"/>
       </w:r>
       <w:r>
-        <w:t>2</w:t>
+        <w:t>1</w:t>
       </w:r>
       <w:r>
         <w:fldChar w:fldCharType="end"/>
@@ -376,7 +376,7 @@
     </w:p>
     <w:p>
       <w:pPr>
-        <w:pStyle w:val="Normal"/>
+        <w:pStyle w:val="TextBody"/>
         <w:rPr/>
       </w:pPr>
       <w:r>
@@ -391,16 +391,29 @@
       </w:r>
       <w:r>
         <w:rPr/>
-        <w:t xml:space="preserve">, you can find the codebase (open-source) and documentation </w:t>
-      </w:r>
-      <w:hyperlink r:id="rId4">
-        <w:r>
-          <w:rPr>
-            <w:rStyle w:val="InternetLink"/>
-          </w:rPr>
-          <w:t>in this github repository</w:t>
-        </w:r>
-      </w:hyperlink>
+        <w:t>, you can find the codebase (open-source) and documen</w:t>
+      </w:r>
+      <w:r>
+        <w:rPr>
+          <w:u w:val="none"/>
+        </w:rPr>
+        <w:t>ta</w:t>
+      </w:r>
+      <w:r>
+        <w:rPr>
+          <w:color w:val="000000"/>
+          <w:u w:val="none"/>
+        </w:rPr>
+        <w:t xml:space="preserve">tion </w:t>
+      </w:r>
+      <w:r>
+        <w:rPr>
+          <w:rStyle w:val="InternetLink"/>
+          <w:color w:val="000000"/>
+          <w:u w:val="none"/>
+        </w:rPr>
+        <w:t>in this github repository</w:t>
+      </w:r>
       <w:r>
         <w:rPr/>
         <w:t>.</w:t>
@@ -453,7 +466,7 @@
         <w:rPr/>
         <w:t xml:space="preserve">For some of the postprocessing parts, you’ll additionally need the </w:t>
       </w:r>
-      <w:hyperlink r:id="rId5">
+      <w:hyperlink r:id="rId4">
         <w:r>
           <w:rPr>
             <w:rStyle w:val="InternetLink"/>
@@ -465,7 +478,7 @@
         <w:rPr/>
         <w:t xml:space="preserve"> GH plugin and </w:t>
       </w:r>
-      <w:hyperlink r:id="rId6">
+      <w:hyperlink r:id="rId5">
         <w:r>
           <w:rPr>
             <w:rStyle w:val="InternetLink"/>
@@ -505,15 +518,7 @@
       </w:pPr>
       <w:r>
         <w:rPr/>
-        <w:t xml:space="preserve">We have prepared two example GH files </w:t>
-      </w:r>
-      <w:r>
-        <w:rPr/>
-        <w:t>in the ./gh repository</w:t>
-      </w:r>
-      <w:r>
-        <w:rPr/>
-        <w:t>:</w:t>
+        <w:t>We have prepared two example GH files in the ./gh repository:</w:t>
       </w:r>
     </w:p>
     <w:p>
@@ -567,7 +572,7 @@
         <w:rPr/>
         <w:t>Please get in touch with Alessandro (</w:t>
       </w:r>
-      <w:hyperlink r:id="rId7">
+      <w:hyperlink r:id="rId6">
         <w:r>
           <w:rPr>
             <w:rStyle w:val="InternetLink"/>
@@ -579,7 +584,7 @@
         <w:rPr/>
         <w:t>) or Daniel (</w:t>
       </w:r>
-      <w:hyperlink r:id="rId8">
+      <w:hyperlink r:id="rId7">
         <w:r>
           <w:rPr>
             <w:rStyle w:val="InternetLink"/>
@@ -591,7 +596,7 @@
         <w:rPr/>
         <w:t xml:space="preserve">) with any questions or feedback. If you use Magpie in your research, please cite </w:t>
       </w:r>
-      <w:hyperlink r:id="rId9">
+      <w:hyperlink r:id="rId8">
         <w:r>
           <w:rPr>
             <w:rStyle w:val="InternetLink"/>
@@ -617,6 +622,11 @@
     <w:p>
       <w:pPr>
         <w:pStyle w:val="Normal"/>
+        <w:widowControl/>
+        <w:suppressAutoHyphens w:val="true"/>
+        <w:bidi w:val="0"/>
+        <w:spacing w:lineRule="auto" w:line="254" w:before="0" w:after="160"/>
+        <w:jc w:val="left"/>
         <w:rPr/>
       </w:pPr>
       <w:r>
@@ -863,7 +873,7 @@
     </w:rPrDefault>
     <w:pPrDefault>
       <w:pPr>
-        <w:spacing w:lineRule="auto" w:line="256"/>
+        <w:spacing w:lineRule="auto" w:line="254"/>
       </w:pPr>
     </w:pPrDefault>
   </w:docDefaults>
@@ -1250,12 +1260,12 @@
       <w:widowControl/>
       <w:suppressAutoHyphens w:val="true"/>
       <w:bidi w:val="0"/>
-      <w:spacing w:lineRule="auto" w:line="256" w:before="0" w:after="160"/>
+      <w:spacing w:lineRule="auto" w:line="254" w:before="0" w:after="160"/>
       <w:jc w:val="left"/>
     </w:pPr>
     <w:rPr>
       <w:rFonts w:ascii="Calibri" w:hAnsi="Calibri" w:eastAsia="Droid Sans Fallback" w:cs="Calibri"/>
-      <w:color w:val="auto"/>
+      <w:color w:val="00000A"/>
       <w:sz w:val="22"/>
       <w:szCs w:val="22"/>
       <w:lang w:val="en-GB" w:eastAsia="en-US" w:bidi="ar-SA"/>
@@ -1294,6 +1304,12 @@
       <w:i/>
     </w:rPr>
   </w:style>
+  <w:style w:type="paragraph" w:styleId="Heading3">
+    <w:name w:val="Heading 3"/>
+    <w:basedOn w:val="Heading"/>
+    <w:pPr/>
+    <w:rPr/>
+  </w:style>
   <w:style w:type="character" w:styleId="DefaultParagraphFont" w:default="1">
     <w:name w:val="Default Paragraph Font"/>
     <w:uiPriority w:val="1"/>
@@ -1343,6 +1359,14 @@
     <w:rPr>
       <w:color w:val="2B579A"/>
       <w:shd w:fill="E6E6E6" w:val="clear"/>
+    </w:rPr>
+  </w:style>
+  <w:style w:type="character" w:styleId="VisitedInternetLink">
+    <w:name w:val="Visited Internet Link"/>
+    <w:rPr>
+      <w:color w:val="800000"/>
+      <w:u w:val="single"/>
+      <w:lang w:val="zxx" w:eastAsia="zxx" w:bidi="zxx"/>
     </w:rPr>
   </w:style>
   <w:style w:type="paragraph" w:styleId="Heading">
@@ -1435,6 +1459,24 @@
   <w:style w:type="paragraph" w:styleId="FrameContents">
     <w:name w:val="Frame Contents"/>
     <w:basedOn w:val="Normal"/>
+    <w:pPr/>
+    <w:rPr/>
+  </w:style>
+  <w:style w:type="paragraph" w:styleId="Quotations">
+    <w:name w:val="Quotations"/>
+    <w:basedOn w:val="Normal"/>
+    <w:pPr/>
+    <w:rPr/>
+  </w:style>
+  <w:style w:type="paragraph" w:styleId="Title">
+    <w:name w:val="Title"/>
+    <w:basedOn w:val="Heading"/>
+    <w:pPr/>
+    <w:rPr/>
+  </w:style>
+  <w:style w:type="paragraph" w:styleId="Subtitle">
+    <w:name w:val="Subtitle"/>
+    <w:basedOn w:val="Heading"/>
     <w:pPr/>
     <w:rPr/>
   </w:style>

</xml_diff>